<commit_message>
Created code for initilising Prediction Model objects. Put stub code into the PredictionModel Factory for now. Added various TODOs around the project and updated the report
</commit_message>
<xml_diff>
--- a/deliverables/Project Stuff.docx
+++ b/deliverables/Project Stuff.docx
@@ -58,119 +58,235 @@
       <w:r>
         <w:t>Evaluation?</w:t>
       </w:r>
+    </w:p>
+    <w:p>
+      <w:r>
+        <w:t>Talk about accuracy of sports</w:t>
+      </w:r>
+    </w:p>
+    <w:p>
+      <w:r>
+        <w:t>Talk about BetFai api</w:t>
+      </w:r>
+    </w:p>
+    <w:p/>
+    <w:p>
+      <w:r>
+        <w:t>Hypothesis</w:t>
+      </w:r>
+    </w:p>
+    <w:p/>
+    <w:p>
+      <w:r>
+        <w:t>Method of doing this</w:t>
+      </w:r>
+    </w:p>
+    <w:p/>
+    <w:p>
+      <w:r>
+        <w:t>System designed?</w:t>
+      </w:r>
+    </w:p>
+    <w:p/>
+    <w:p>
+      <w:r>
+        <w:t>Feasibility of sports for application</w:t>
+      </w:r>
+    </w:p>
+    <w:p/>
+    <w:p>
+      <w:r>
+        <w:t>L</w:t>
+      </w:r>
+      <w:r>
+        <w:t>imitations</w:t>
+      </w:r>
+    </w:p>
+    <w:p/>
+    <w:p>
+      <w:r>
+        <w:t>Viability of sports for this project</w:t>
+      </w:r>
+    </w:p>
+    <w:p>
+      <w:r>
+        <w:t xml:space="preserve">BetFair support betting on </w:t>
+      </w:r>
+      <w:r>
+        <w:t>48 different markets[BetFair:2006]</w:t>
+      </w:r>
+      <w:r>
+        <w:t>. Talk about what ones are feasible and not and totally not</w:t>
+      </w:r>
+    </w:p>
+    <w:p>
+      <w:r>
+        <w:t xml:space="preserve">Many elements that come into deciding whether or not an event is </w:t>
+      </w:r>
+      <w:r>
+        <w:t>viable for this project</w:t>
+      </w:r>
+    </w:p>
+    <w:p>
+      <w:r>
+        <w:t>So duration</w:t>
+      </w:r>
+    </w:p>
+    <w:p>
+      <w:r>
+        <w:lastRenderedPageBreak/>
+        <w:t>Money bet</w:t>
+      </w:r>
+    </w:p>
+    <w:p>
+      <w:r>
+        <w:t>Markets available</w:t>
+      </w:r>
+    </w:p>
+    <w:p>
+      <w:r>
+        <w:t>Time zone so basketball is usa timezone so sport is less popular and time is less popular</w:t>
+      </w:r>
+    </w:p>
+    <w:p/>
+    <w:p/>
+    <w:p>
+      <w:r>
+        <w:t>References</w:t>
+      </w:r>
+    </w:p>
+    <w:p>
+      <w:r>
+        <w:t>[BetFair:2006]</w:t>
+      </w:r>
+    </w:p>
+    <w:p>
+      <w:r>
+        <w:t>http://data.betfair.com/sportids.htm</w:t>
+      </w:r>
+    </w:p>
+    <w:p>
+      <w:r>
+        <w:t>Notes: see page source for file details</w:t>
+      </w:r>
+    </w:p>
+    <w:p/>
+    <w:p/>
+    <w:p>
+      <w:r>
+        <w:t>Could do examples of games and accuray when little/some/tons of money is bet  on it to prove my conclusion</w:t>
+      </w:r>
+    </w:p>
+    <w:p/>
+    <w:p>
+      <w:r>
+        <w:t>Talk about my conclusion again (the hypothesis for calculating probabiltiies)</w:t>
+      </w:r>
+    </w:p>
+    <w:p/>
+    <w:p>
+      <w:r>
+        <w:t>Talk about program design</w:t>
+      </w:r>
+    </w:p>
+    <w:p/>
+    <w:p>
+      <w:r>
+        <w:t xml:space="preserve">Talk about the significance but also insignificance of closing markets on events </w:t>
+      </w:r>
+    </w:p>
+    <w:p/>
+    <w:p>
+      <w:r>
+        <w:t xml:space="preserve">Talk about viability of markets </w:t>
+      </w:r>
+    </w:p>
+    <w:p/>
+    <w:p>
+      <w:r>
+        <w:t>Talk about what I identified as good markets</w:t>
+      </w:r>
+    </w:p>
+    <w:p/>
+    <w:p>
+      <w:r>
+        <w:t>Talk about possible games that are trackable and events</w:t>
+      </w:r>
+    </w:p>
+    <w:p/>
+    <w:p>
+      <w:r>
+        <w:t>Talk about issues (modelling)</w:t>
+      </w:r>
+    </w:p>
+    <w:p/>
+    <w:p>
+      <w:r>
+        <w:t>Talk about current modelling strategy (x pointsand calculate gradient and ensure that the pattern follows</w:t>
+      </w:r>
+      <w:r>
+        <w:t xml:space="preserve"> (from graph data)</w:t>
+      </w:r>
+    </w:p>
+    <w:p/>
+    <w:p>
+      <w:r>
+        <w:t>Trying to extract as much data for free from betfair</w:t>
+      </w:r>
+    </w:p>
+    <w:p>
+      <w:r>
+        <w:lastRenderedPageBreak/>
+        <w:t>UI isn’t a big deal but taking inspiration from football manager</w:t>
+      </w:r>
+    </w:p>
+    <w:p>
+      <w:r>
+        <w:t>Trying to cater for different sports (for football x vs y means x is home</w:t>
+      </w:r>
+    </w:p>
+    <w:p>
+      <w:r>
+        <w:t>Basketball is x @ y so y is home, need to distinguish</w:t>
+      </w:r>
+    </w:p>
+    <w:p>
+      <w:r>
+        <w:t>There</w:t>
+      </w:r>
+      <w:r>
+        <w:t>’</w:t>
+      </w:r>
+      <w:r>
+        <w:t>s some free data you can get but the way it’s extracted differs slightly per sport</w:t>
+      </w:r>
+    </w:p>
+    <w:p>
+      <w:r>
+        <w:t>Some sports are totally unviable for obvious reasons, we work with the hypothesis that more market activity = more reactive to match events although there’s the chance that games are totally stagnant so it means little at certain times.</w:t>
+      </w:r>
+    </w:p>
+    <w:p>
+      <w:r>
+        <w:t>Evaluation</w:t>
+      </w:r>
+    </w:p>
+    <w:p>
+      <w:r>
+        <w:t>Test code written in the project so that all json replies that are input are saved, this allows reserialization and refeeding the program very quickly for expected output</w:t>
+      </w:r>
+    </w:p>
+    <w:p>
+      <w:r>
+        <w:t>Deciding possible events and markets because tracking of all market matched/unmatched</w:t>
+      </w:r>
+    </w:p>
+    <w:p>
+      <w:r>
+        <w:t>Chapter onbetfair terminology and api structure</w:t>
+      </w:r>
       <w:bookmarkStart w:id="0" w:name="_GoBack"/>
       <w:bookmarkEnd w:id="0"/>
-    </w:p>
-    <w:p>
-      <w:r>
-        <w:t>Talk about accuracy of sports</w:t>
-      </w:r>
-    </w:p>
-    <w:p>
-      <w:r>
-        <w:t>Talk about BetFai api</w:t>
-      </w:r>
-    </w:p>
-    <w:p/>
-    <w:p>
-      <w:r>
-        <w:t>Hypothesis</w:t>
-      </w:r>
-    </w:p>
-    <w:p/>
-    <w:p>
-      <w:r>
-        <w:t>Method of doing this</w:t>
-      </w:r>
-    </w:p>
-    <w:p/>
-    <w:p>
-      <w:r>
-        <w:t>System designed?</w:t>
-      </w:r>
-    </w:p>
-    <w:p/>
-    <w:p>
-      <w:r>
-        <w:t>Feasibility of sports for application</w:t>
-      </w:r>
-    </w:p>
-    <w:p/>
-    <w:p>
-      <w:r>
-        <w:t>L</w:t>
-      </w:r>
-      <w:r>
-        <w:t>imitations</w:t>
-      </w:r>
-    </w:p>
-    <w:p/>
-    <w:p>
-      <w:r>
-        <w:t>Viability of sports for this project</w:t>
-      </w:r>
-    </w:p>
-    <w:p>
-      <w:r>
-        <w:t xml:space="preserve">BetFair support betting on </w:t>
-      </w:r>
-      <w:r>
-        <w:t>48 different markets[BetFair:2006]</w:t>
-      </w:r>
-      <w:r>
-        <w:t>. Talk about what ones are feasible and not and totally not</w:t>
-      </w:r>
-    </w:p>
-    <w:p>
-      <w:r>
-        <w:t xml:space="preserve">Many elements that come into deciding whether or not an event is </w:t>
-      </w:r>
-      <w:r>
-        <w:t>viable for this project</w:t>
-      </w:r>
-    </w:p>
-    <w:p>
-      <w:r>
-        <w:t>So duration</w:t>
-      </w:r>
-    </w:p>
-    <w:p>
-      <w:r>
-        <w:lastRenderedPageBreak/>
-        <w:t>Money bet</w:t>
-      </w:r>
-    </w:p>
-    <w:p>
-      <w:r>
-        <w:t>Markets available</w:t>
-      </w:r>
-    </w:p>
-    <w:p>
-      <w:r>
-        <w:t>Time zone so basketball is usa timezone so sport is less popular and time is less popular</w:t>
-      </w:r>
-    </w:p>
-    <w:p/>
-    <w:p/>
-    <w:p>
-      <w:r>
-        <w:t>References</w:t>
-      </w:r>
-    </w:p>
-    <w:p>
-      <w:r>
-        <w:t>[BetFair:2006]</w:t>
-      </w:r>
-    </w:p>
-    <w:p>
-      <w:r>
-        <w:t>http://data.betfair.com/sportids.htm</w:t>
-      </w:r>
-    </w:p>
-    <w:p>
-      <w:r>
-        <w:t>Notes: see page source for file details</w:t>
-      </w:r>
     </w:p>
     <w:sectPr>
       <w:pgSz w:w="11906" w:h="16838"/>

</xml_diff>

<commit_message>
More work on prediction model
</commit_message>
<xml_diff>
--- a/deliverables/Project Stuff.docx
+++ b/deliverables/Project Stuff.docx
@@ -284,6 +284,64 @@
     <w:p>
       <w:r>
         <w:t>Chapter onbetfair terminology and api structure</w:t>
+      </w:r>
+    </w:p>
+    <w:p/>
+    <w:p>
+      <w:r>
+        <w:t>Need to feed markets closed and data into analysis</w:t>
+      </w:r>
+    </w:p>
+    <w:p>
+      <w:r>
+        <w:t>This means more can be predicted</w:t>
+      </w:r>
+    </w:p>
+    <w:p/>
+    <w:p>
+      <w:r>
+        <w:t>General idea is that sports not popular In the uk aren’t viable because betfair is uk/aus based</w:t>
+      </w:r>
+    </w:p>
+    <w:p>
+      <w:r>
+        <w:t>All popular American ones are not viable except American football, because season length? General popularity? It is the top us sport in usa and expanding I guess, London has been a focus and there was nfl Europe.</w:t>
+      </w:r>
+    </w:p>
+    <w:p>
+      <w:r>
+        <w:t>Testing and eval -&gt; storing json to reserialize</w:t>
+      </w:r>
+    </w:p>
+    <w:p>
+      <w:r>
+        <w:t>Program design, each sport needs a special module so you can cdeal with game time conversion etc</w:t>
+      </w:r>
+    </w:p>
+    <w:p>
+      <w:r>
+        <w:t xml:space="preserve">Each module needs to support each market, mostly separately because </w:t>
+      </w:r>
+      <w:r>
+        <w:t>game times are different, football halves, nfl quarters, basketball quarters, and there’s market specific to those, so say if all 1</w:t>
+      </w:r>
+      <w:r>
+        <w:rPr>
+          <w:vertAlign w:val="superscript"/>
+        </w:rPr>
+        <w:t>st</w:t>
+      </w:r>
+      <w:r>
+        <w:t xml:space="preserve"> quarter markets end then its lieky that the 1</w:t>
+      </w:r>
+      <w:r>
+        <w:rPr>
+          <w:vertAlign w:val="superscript"/>
+        </w:rPr>
+        <w:t>st</w:t>
+      </w:r>
+      <w:r>
+        <w:t xml:space="preserve"> quarter is done.</w:t>
       </w:r>
       <w:bookmarkStart w:id="0" w:name="_GoBack"/>
       <w:bookmarkEnd w:id="0"/>

</xml_diff>